<commit_message>
compilati i questionari SUS e NPS
</commit_message>
<xml_diff>
--- a/Questionari/NPS/NPS.docx
+++ b/Questionari/NPS/NPS.docx
@@ -624,27 +624,7 @@
           <w:sz w:val="20"/>
           <w:szCs w:val="20"/>
         </w:rPr>
-        <w:t xml:space="preserve">  </w:t>
-      </w:r>
-      <w:proofErr w:type="gramStart"/>
-      <w:r>
-        <w:rPr>
-          <w:rFonts w:ascii="Titillium Web" w:eastAsia="Titillium Web" w:hAnsi="Titillium Web" w:cs="Titillium Web"/>
-          <w:color w:val="999999"/>
-          <w:sz w:val="20"/>
-          <w:szCs w:val="20"/>
-        </w:rPr>
-        <w:t>[ minimo</w:t>
-      </w:r>
-      <w:proofErr w:type="gramEnd"/>
-      <w:r>
-        <w:rPr>
-          <w:rFonts w:ascii="Titillium Web" w:eastAsia="Titillium Web" w:hAnsi="Titillium Web" w:cs="Titillium Web"/>
-          <w:color w:val="999999"/>
-          <w:sz w:val="20"/>
-          <w:szCs w:val="20"/>
-        </w:rPr>
-        <w:t xml:space="preserve"> ]                                                                                                                                                                [ massimo ]</w:t>
+        <w:t xml:space="preserve">  [ minimo ]                                                                                                                                                                [ massimo ]</w:t>
       </w:r>
     </w:p>
     <w:p>
@@ -795,7 +775,6 @@
               </w:pBdr>
               <w:spacing w:line="240" w:lineRule="auto"/>
               <w:ind w:right="873"/>
-              <w:jc w:val="center"/>
               <w:rPr>
                 <w:rFonts w:ascii="Titillium Web" w:eastAsia="Titillium Web" w:hAnsi="Titillium Web" w:cs="Titillium Web"/>
                 <w:b/>
@@ -804,6 +783,16 @@
                 <w:szCs w:val="24"/>
               </w:rPr>
             </w:pPr>
+            <w:r>
+              <w:rPr>
+                <w:rFonts w:ascii="Titillium Web" w:eastAsia="Titillium Web" w:hAnsi="Titillium Web" w:cs="Titillium Web"/>
+                <w:b/>
+                <w:color w:val="FF0000"/>
+                <w:sz w:val="24"/>
+                <w:szCs w:val="24"/>
+              </w:rPr>
+              <w:t>1</w:t>
+            </w:r>
           </w:p>
         </w:tc>
         <w:tc>
@@ -833,11 +822,21 @@
               <w:rPr>
                 <w:rFonts w:ascii="Titillium Web" w:eastAsia="Titillium Web" w:hAnsi="Titillium Web" w:cs="Titillium Web"/>
                 <w:b/>
-                <w:color w:val="1155CC"/>
+                <w:color w:val="000000" w:themeColor="text1"/>
                 <w:sz w:val="24"/>
                 <w:szCs w:val="24"/>
               </w:rPr>
             </w:pPr>
+            <w:r>
+              <w:rPr>
+                <w:rFonts w:ascii="Titillium Web" w:eastAsia="Titillium Web" w:hAnsi="Titillium Web" w:cs="Titillium Web"/>
+                <w:b/>
+                <w:color w:val="000000" w:themeColor="text1"/>
+                <w:sz w:val="24"/>
+                <w:szCs w:val="24"/>
+              </w:rPr>
+              <w:t>8</w:t>
+            </w:r>
           </w:p>
         </w:tc>
       </w:tr>
@@ -874,6 +873,16 @@
                 <w:szCs w:val="24"/>
               </w:rPr>
             </w:pPr>
+            <w:r>
+              <w:rPr>
+                <w:rFonts w:ascii="Titillium Web" w:eastAsia="Titillium Web" w:hAnsi="Titillium Web" w:cs="Titillium Web"/>
+                <w:b/>
+                <w:color w:val="FF0000"/>
+                <w:sz w:val="24"/>
+                <w:szCs w:val="24"/>
+              </w:rPr>
+              <w:t>2</w:t>
+            </w:r>
           </w:p>
         </w:tc>
         <w:tc>
@@ -903,11 +912,21 @@
               <w:rPr>
                 <w:rFonts w:ascii="Titillium Web" w:eastAsia="Titillium Web" w:hAnsi="Titillium Web" w:cs="Titillium Web"/>
                 <w:b/>
-                <w:color w:val="1155CC"/>
+                <w:color w:val="000000" w:themeColor="text1"/>
                 <w:sz w:val="24"/>
                 <w:szCs w:val="24"/>
               </w:rPr>
             </w:pPr>
+            <w:r>
+              <w:rPr>
+                <w:rFonts w:ascii="Titillium Web" w:eastAsia="Titillium Web" w:hAnsi="Titillium Web" w:cs="Titillium Web"/>
+                <w:b/>
+                <w:color w:val="000000" w:themeColor="text1"/>
+                <w:sz w:val="24"/>
+                <w:szCs w:val="24"/>
+              </w:rPr>
+              <w:t>7</w:t>
+            </w:r>
           </w:p>
         </w:tc>
       </w:tr>
@@ -944,6 +963,16 @@
                 <w:szCs w:val="24"/>
               </w:rPr>
             </w:pPr>
+            <w:r>
+              <w:rPr>
+                <w:rFonts w:ascii="Titillium Web" w:eastAsia="Titillium Web" w:hAnsi="Titillium Web" w:cs="Titillium Web"/>
+                <w:b/>
+                <w:color w:val="FF0000"/>
+                <w:sz w:val="24"/>
+                <w:szCs w:val="24"/>
+              </w:rPr>
+              <w:t>3</w:t>
+            </w:r>
           </w:p>
         </w:tc>
         <w:tc>
@@ -973,11 +1002,22 @@
               <w:rPr>
                 <w:rFonts w:ascii="Titillium Web" w:eastAsia="Titillium Web" w:hAnsi="Titillium Web" w:cs="Titillium Web"/>
                 <w:b/>
-                <w:color w:val="1155CC"/>
-                <w:sz w:val="24"/>
-                <w:szCs w:val="24"/>
+                <w:color w:val="000000" w:themeColor="text1"/>
+                <w:sz w:val="24"/>
+                <w:szCs w:val="24"/>
+                <w:u w:val="single"/>
               </w:rPr>
             </w:pPr>
+            <w:r>
+              <w:rPr>
+                <w:rFonts w:ascii="Titillium Web" w:eastAsia="Titillium Web" w:hAnsi="Titillium Web" w:cs="Titillium Web"/>
+                <w:b/>
+                <w:color w:val="000000" w:themeColor="text1"/>
+                <w:sz w:val="24"/>
+                <w:szCs w:val="24"/>
+              </w:rPr>
+              <w:t>9</w:t>
+            </w:r>
           </w:p>
         </w:tc>
       </w:tr>
@@ -1014,6 +1054,16 @@
                 <w:szCs w:val="24"/>
               </w:rPr>
             </w:pPr>
+            <w:r>
+              <w:rPr>
+                <w:rFonts w:ascii="Titillium Web" w:eastAsia="Titillium Web" w:hAnsi="Titillium Web" w:cs="Titillium Web"/>
+                <w:b/>
+                <w:color w:val="FF0000"/>
+                <w:sz w:val="24"/>
+                <w:szCs w:val="24"/>
+              </w:rPr>
+              <w:t>4</w:t>
+            </w:r>
           </w:p>
         </w:tc>
         <w:tc>
@@ -1043,501 +1093,21 @@
               <w:rPr>
                 <w:rFonts w:ascii="Titillium Web" w:eastAsia="Titillium Web" w:hAnsi="Titillium Web" w:cs="Titillium Web"/>
                 <w:b/>
-                <w:color w:val="1155CC"/>
+                <w:color w:val="000000" w:themeColor="text1"/>
                 <w:sz w:val="24"/>
                 <w:szCs w:val="24"/>
               </w:rPr>
             </w:pPr>
-          </w:p>
-        </w:tc>
-      </w:tr>
-      <w:tr>
-        <w:tc>
-          <w:tcPr>
-            <w:tcW w:w="1305" w:type="dxa"/>
-            <w:shd w:val="clear" w:color="auto" w:fill="F3F3F3"/>
-            <w:tcMar>
-              <w:top w:w="100" w:type="dxa"/>
-              <w:left w:w="100" w:type="dxa"/>
-              <w:bottom w:w="100" w:type="dxa"/>
-              <w:right w:w="100" w:type="dxa"/>
-            </w:tcMar>
-          </w:tcPr>
-          <w:p>
-            <w:pPr>
-              <w:widowControl w:val="0"/>
-              <w:pBdr>
-                <w:top w:val="nil"/>
-                <w:left w:val="nil"/>
-                <w:bottom w:val="nil"/>
-                <w:right w:val="nil"/>
-                <w:between w:val="nil"/>
-              </w:pBdr>
-              <w:spacing w:line="240" w:lineRule="auto"/>
-              <w:ind w:right="873"/>
-              <w:jc w:val="center"/>
-              <w:rPr>
-                <w:rFonts w:ascii="Titillium Web" w:eastAsia="Titillium Web" w:hAnsi="Titillium Web" w:cs="Titillium Web"/>
-                <w:b/>
-                <w:color w:val="1155CC"/>
-                <w:sz w:val="24"/>
-                <w:szCs w:val="24"/>
-              </w:rPr>
-            </w:pPr>
-          </w:p>
-        </w:tc>
-        <w:tc>
-          <w:tcPr>
-            <w:tcW w:w="2025" w:type="dxa"/>
-            <w:shd w:val="clear" w:color="auto" w:fill="auto"/>
-            <w:tcMar>
-              <w:top w:w="100" w:type="dxa"/>
-              <w:left w:w="100" w:type="dxa"/>
-              <w:bottom w:w="100" w:type="dxa"/>
-              <w:right w:w="100" w:type="dxa"/>
-            </w:tcMar>
-          </w:tcPr>
-          <w:p>
-            <w:pPr>
-              <w:widowControl w:val="0"/>
-              <w:pBdr>
-                <w:top w:val="nil"/>
-                <w:left w:val="nil"/>
-                <w:bottom w:val="nil"/>
-                <w:right w:val="nil"/>
-                <w:between w:val="nil"/>
-              </w:pBdr>
-              <w:spacing w:line="240" w:lineRule="auto"/>
-              <w:ind w:right="873"/>
-              <w:jc w:val="center"/>
-              <w:rPr>
-                <w:rFonts w:ascii="Titillium Web" w:eastAsia="Titillium Web" w:hAnsi="Titillium Web" w:cs="Titillium Web"/>
-                <w:b/>
-                <w:color w:val="1155CC"/>
-                <w:sz w:val="24"/>
-                <w:szCs w:val="24"/>
-              </w:rPr>
-            </w:pPr>
-          </w:p>
-        </w:tc>
-      </w:tr>
-      <w:tr>
-        <w:tc>
-          <w:tcPr>
-            <w:tcW w:w="1305" w:type="dxa"/>
-            <w:shd w:val="clear" w:color="auto" w:fill="F3F3F3"/>
-            <w:tcMar>
-              <w:top w:w="100" w:type="dxa"/>
-              <w:left w:w="100" w:type="dxa"/>
-              <w:bottom w:w="100" w:type="dxa"/>
-              <w:right w:w="100" w:type="dxa"/>
-            </w:tcMar>
-          </w:tcPr>
-          <w:p>
-            <w:pPr>
-              <w:widowControl w:val="0"/>
-              <w:pBdr>
-                <w:top w:val="nil"/>
-                <w:left w:val="nil"/>
-                <w:bottom w:val="nil"/>
-                <w:right w:val="nil"/>
-                <w:between w:val="nil"/>
-              </w:pBdr>
-              <w:spacing w:line="240" w:lineRule="auto"/>
-              <w:ind w:right="873"/>
-              <w:jc w:val="center"/>
-              <w:rPr>
-                <w:rFonts w:ascii="Titillium Web" w:eastAsia="Titillium Web" w:hAnsi="Titillium Web" w:cs="Titillium Web"/>
-                <w:b/>
-                <w:color w:val="1155CC"/>
-                <w:sz w:val="24"/>
-                <w:szCs w:val="24"/>
-              </w:rPr>
-            </w:pPr>
-          </w:p>
-        </w:tc>
-        <w:tc>
-          <w:tcPr>
-            <w:tcW w:w="2025" w:type="dxa"/>
-            <w:shd w:val="clear" w:color="auto" w:fill="auto"/>
-            <w:tcMar>
-              <w:top w:w="100" w:type="dxa"/>
-              <w:left w:w="100" w:type="dxa"/>
-              <w:bottom w:w="100" w:type="dxa"/>
-              <w:right w:w="100" w:type="dxa"/>
-            </w:tcMar>
-          </w:tcPr>
-          <w:p>
-            <w:pPr>
-              <w:widowControl w:val="0"/>
-              <w:pBdr>
-                <w:top w:val="nil"/>
-                <w:left w:val="nil"/>
-                <w:bottom w:val="nil"/>
-                <w:right w:val="nil"/>
-                <w:between w:val="nil"/>
-              </w:pBdr>
-              <w:spacing w:line="240" w:lineRule="auto"/>
-              <w:ind w:right="873"/>
-              <w:jc w:val="center"/>
-              <w:rPr>
-                <w:rFonts w:ascii="Titillium Web" w:eastAsia="Titillium Web" w:hAnsi="Titillium Web" w:cs="Titillium Web"/>
-                <w:b/>
-                <w:color w:val="1155CC"/>
-                <w:sz w:val="24"/>
-                <w:szCs w:val="24"/>
-              </w:rPr>
-            </w:pPr>
-          </w:p>
-        </w:tc>
-      </w:tr>
-      <w:tr>
-        <w:tc>
-          <w:tcPr>
-            <w:tcW w:w="1305" w:type="dxa"/>
-            <w:shd w:val="clear" w:color="auto" w:fill="F3F3F3"/>
-            <w:tcMar>
-              <w:top w:w="100" w:type="dxa"/>
-              <w:left w:w="100" w:type="dxa"/>
-              <w:bottom w:w="100" w:type="dxa"/>
-              <w:right w:w="100" w:type="dxa"/>
-            </w:tcMar>
-          </w:tcPr>
-          <w:p>
-            <w:pPr>
-              <w:widowControl w:val="0"/>
-              <w:pBdr>
-                <w:top w:val="nil"/>
-                <w:left w:val="nil"/>
-                <w:bottom w:val="nil"/>
-                <w:right w:val="nil"/>
-                <w:between w:val="nil"/>
-              </w:pBdr>
-              <w:spacing w:line="240" w:lineRule="auto"/>
-              <w:ind w:right="873"/>
-              <w:jc w:val="center"/>
-              <w:rPr>
-                <w:rFonts w:ascii="Titillium Web" w:eastAsia="Titillium Web" w:hAnsi="Titillium Web" w:cs="Titillium Web"/>
-                <w:b/>
-                <w:color w:val="1155CC"/>
-                <w:sz w:val="24"/>
-                <w:szCs w:val="24"/>
-              </w:rPr>
-            </w:pPr>
-          </w:p>
-        </w:tc>
-        <w:tc>
-          <w:tcPr>
-            <w:tcW w:w="2025" w:type="dxa"/>
-            <w:shd w:val="clear" w:color="auto" w:fill="auto"/>
-            <w:tcMar>
-              <w:top w:w="100" w:type="dxa"/>
-              <w:left w:w="100" w:type="dxa"/>
-              <w:bottom w:w="100" w:type="dxa"/>
-              <w:right w:w="100" w:type="dxa"/>
-            </w:tcMar>
-          </w:tcPr>
-          <w:p>
-            <w:pPr>
-              <w:widowControl w:val="0"/>
-              <w:pBdr>
-                <w:top w:val="nil"/>
-                <w:left w:val="nil"/>
-                <w:bottom w:val="nil"/>
-                <w:right w:val="nil"/>
-                <w:between w:val="nil"/>
-              </w:pBdr>
-              <w:spacing w:line="240" w:lineRule="auto"/>
-              <w:ind w:right="873"/>
-              <w:jc w:val="center"/>
-              <w:rPr>
-                <w:rFonts w:ascii="Titillium Web" w:eastAsia="Titillium Web" w:hAnsi="Titillium Web" w:cs="Titillium Web"/>
-                <w:b/>
-                <w:color w:val="1155CC"/>
-                <w:sz w:val="24"/>
-                <w:szCs w:val="24"/>
-              </w:rPr>
-            </w:pPr>
-          </w:p>
-        </w:tc>
-      </w:tr>
-      <w:tr>
-        <w:tc>
-          <w:tcPr>
-            <w:tcW w:w="1305" w:type="dxa"/>
-            <w:shd w:val="clear" w:color="auto" w:fill="F3F3F3"/>
-            <w:tcMar>
-              <w:top w:w="100" w:type="dxa"/>
-              <w:left w:w="100" w:type="dxa"/>
-              <w:bottom w:w="100" w:type="dxa"/>
-              <w:right w:w="100" w:type="dxa"/>
-            </w:tcMar>
-          </w:tcPr>
-          <w:p>
-            <w:pPr>
-              <w:widowControl w:val="0"/>
-              <w:pBdr>
-                <w:top w:val="nil"/>
-                <w:left w:val="nil"/>
-                <w:bottom w:val="nil"/>
-                <w:right w:val="nil"/>
-                <w:between w:val="nil"/>
-              </w:pBdr>
-              <w:spacing w:line="240" w:lineRule="auto"/>
-              <w:ind w:right="873"/>
-              <w:jc w:val="center"/>
-              <w:rPr>
-                <w:rFonts w:ascii="Titillium Web" w:eastAsia="Titillium Web" w:hAnsi="Titillium Web" w:cs="Titillium Web"/>
-                <w:b/>
-                <w:color w:val="1155CC"/>
-                <w:sz w:val="24"/>
-                <w:szCs w:val="24"/>
-              </w:rPr>
-            </w:pPr>
-          </w:p>
-        </w:tc>
-        <w:tc>
-          <w:tcPr>
-            <w:tcW w:w="2025" w:type="dxa"/>
-            <w:shd w:val="clear" w:color="auto" w:fill="auto"/>
-            <w:tcMar>
-              <w:top w:w="100" w:type="dxa"/>
-              <w:left w:w="100" w:type="dxa"/>
-              <w:bottom w:w="100" w:type="dxa"/>
-              <w:right w:w="100" w:type="dxa"/>
-            </w:tcMar>
-          </w:tcPr>
-          <w:p>
-            <w:pPr>
-              <w:widowControl w:val="0"/>
-              <w:pBdr>
-                <w:top w:val="nil"/>
-                <w:left w:val="nil"/>
-                <w:bottom w:val="nil"/>
-                <w:right w:val="nil"/>
-                <w:between w:val="nil"/>
-              </w:pBdr>
-              <w:spacing w:line="240" w:lineRule="auto"/>
-              <w:ind w:right="873"/>
-              <w:jc w:val="center"/>
-              <w:rPr>
-                <w:rFonts w:ascii="Titillium Web" w:eastAsia="Titillium Web" w:hAnsi="Titillium Web" w:cs="Titillium Web"/>
-                <w:b/>
-                <w:color w:val="1155CC"/>
-                <w:sz w:val="24"/>
-                <w:szCs w:val="24"/>
-              </w:rPr>
-            </w:pPr>
-          </w:p>
-        </w:tc>
-      </w:tr>
-      <w:tr>
-        <w:tc>
-          <w:tcPr>
-            <w:tcW w:w="1305" w:type="dxa"/>
-            <w:shd w:val="clear" w:color="auto" w:fill="F3F3F3"/>
-            <w:tcMar>
-              <w:top w:w="100" w:type="dxa"/>
-              <w:left w:w="100" w:type="dxa"/>
-              <w:bottom w:w="100" w:type="dxa"/>
-              <w:right w:w="100" w:type="dxa"/>
-            </w:tcMar>
-          </w:tcPr>
-          <w:p>
-            <w:pPr>
-              <w:widowControl w:val="0"/>
-              <w:pBdr>
-                <w:top w:val="nil"/>
-                <w:left w:val="nil"/>
-                <w:bottom w:val="nil"/>
-                <w:right w:val="nil"/>
-                <w:between w:val="nil"/>
-              </w:pBdr>
-              <w:spacing w:line="240" w:lineRule="auto"/>
-              <w:ind w:right="873"/>
-              <w:jc w:val="center"/>
-              <w:rPr>
-                <w:rFonts w:ascii="Titillium Web" w:eastAsia="Titillium Web" w:hAnsi="Titillium Web" w:cs="Titillium Web"/>
-                <w:b/>
-                <w:color w:val="1155CC"/>
-                <w:sz w:val="24"/>
-                <w:szCs w:val="24"/>
-              </w:rPr>
-            </w:pPr>
-          </w:p>
-        </w:tc>
-        <w:tc>
-          <w:tcPr>
-            <w:tcW w:w="2025" w:type="dxa"/>
-            <w:shd w:val="clear" w:color="auto" w:fill="auto"/>
-            <w:tcMar>
-              <w:top w:w="100" w:type="dxa"/>
-              <w:left w:w="100" w:type="dxa"/>
-              <w:bottom w:w="100" w:type="dxa"/>
-              <w:right w:w="100" w:type="dxa"/>
-            </w:tcMar>
-          </w:tcPr>
-          <w:p>
-            <w:pPr>
-              <w:widowControl w:val="0"/>
-              <w:pBdr>
-                <w:top w:val="nil"/>
-                <w:left w:val="nil"/>
-                <w:bottom w:val="nil"/>
-                <w:right w:val="nil"/>
-                <w:between w:val="nil"/>
-              </w:pBdr>
-              <w:spacing w:line="240" w:lineRule="auto"/>
-              <w:ind w:right="873"/>
-              <w:jc w:val="center"/>
-              <w:rPr>
-                <w:rFonts w:ascii="Titillium Web" w:eastAsia="Titillium Web" w:hAnsi="Titillium Web" w:cs="Titillium Web"/>
-                <w:b/>
-                <w:color w:val="1155CC"/>
-                <w:sz w:val="24"/>
-                <w:szCs w:val="24"/>
-              </w:rPr>
-            </w:pPr>
-          </w:p>
-        </w:tc>
-      </w:tr>
-      <w:tr>
-        <w:tc>
-          <w:tcPr>
-            <w:tcW w:w="1305" w:type="dxa"/>
-            <w:shd w:val="clear" w:color="auto" w:fill="F3F3F3"/>
-            <w:tcMar>
-              <w:top w:w="100" w:type="dxa"/>
-              <w:left w:w="100" w:type="dxa"/>
-              <w:bottom w:w="100" w:type="dxa"/>
-              <w:right w:w="100" w:type="dxa"/>
-            </w:tcMar>
-          </w:tcPr>
-          <w:p>
-            <w:pPr>
-              <w:widowControl w:val="0"/>
-              <w:pBdr>
-                <w:top w:val="nil"/>
-                <w:left w:val="nil"/>
-                <w:bottom w:val="nil"/>
-                <w:right w:val="nil"/>
-                <w:between w:val="nil"/>
-              </w:pBdr>
-              <w:spacing w:line="240" w:lineRule="auto"/>
-              <w:ind w:right="873"/>
-              <w:jc w:val="center"/>
-              <w:rPr>
-                <w:rFonts w:ascii="Titillium Web" w:eastAsia="Titillium Web" w:hAnsi="Titillium Web" w:cs="Titillium Web"/>
-                <w:b/>
-                <w:color w:val="1155CC"/>
-                <w:sz w:val="24"/>
-                <w:szCs w:val="24"/>
-              </w:rPr>
-            </w:pPr>
-          </w:p>
-        </w:tc>
-        <w:tc>
-          <w:tcPr>
-            <w:tcW w:w="2025" w:type="dxa"/>
-            <w:shd w:val="clear" w:color="auto" w:fill="auto"/>
-            <w:tcMar>
-              <w:top w:w="100" w:type="dxa"/>
-              <w:left w:w="100" w:type="dxa"/>
-              <w:bottom w:w="100" w:type="dxa"/>
-              <w:right w:w="100" w:type="dxa"/>
-            </w:tcMar>
-          </w:tcPr>
-          <w:p>
-            <w:pPr>
-              <w:widowControl w:val="0"/>
-              <w:pBdr>
-                <w:top w:val="nil"/>
-                <w:left w:val="nil"/>
-                <w:bottom w:val="nil"/>
-                <w:right w:val="nil"/>
-                <w:between w:val="nil"/>
-              </w:pBdr>
-              <w:spacing w:line="240" w:lineRule="auto"/>
-              <w:ind w:right="873"/>
-              <w:jc w:val="center"/>
-              <w:rPr>
-                <w:rFonts w:ascii="Titillium Web" w:eastAsia="Titillium Web" w:hAnsi="Titillium Web" w:cs="Titillium Web"/>
-                <w:b/>
-                <w:color w:val="1155CC"/>
-                <w:sz w:val="24"/>
-                <w:szCs w:val="24"/>
-              </w:rPr>
-            </w:pPr>
-          </w:p>
-        </w:tc>
-      </w:tr>
-      <w:tr>
-        <w:tc>
-          <w:tcPr>
-            <w:tcW w:w="1305" w:type="dxa"/>
-            <w:shd w:val="clear" w:color="auto" w:fill="F3F3F3"/>
-            <w:tcMar>
-              <w:top w:w="100" w:type="dxa"/>
-              <w:left w:w="100" w:type="dxa"/>
-              <w:bottom w:w="100" w:type="dxa"/>
-              <w:right w:w="100" w:type="dxa"/>
-            </w:tcMar>
-          </w:tcPr>
-          <w:p>
-            <w:pPr>
-              <w:widowControl w:val="0"/>
-              <w:pBdr>
-                <w:top w:val="nil"/>
-                <w:left w:val="nil"/>
-                <w:bottom w:val="nil"/>
-                <w:right w:val="nil"/>
-                <w:between w:val="nil"/>
-              </w:pBdr>
-              <w:spacing w:line="240" w:lineRule="auto"/>
-              <w:ind w:right="873"/>
-              <w:jc w:val="center"/>
-              <w:rPr>
-                <w:rFonts w:ascii="Titillium Web" w:eastAsia="Titillium Web" w:hAnsi="Titillium Web" w:cs="Titillium Web"/>
-                <w:b/>
-                <w:color w:val="1155CC"/>
-                <w:sz w:val="24"/>
-                <w:szCs w:val="24"/>
-              </w:rPr>
-            </w:pPr>
-          </w:p>
-        </w:tc>
-        <w:tc>
-          <w:tcPr>
-            <w:tcW w:w="2025" w:type="dxa"/>
-            <w:shd w:val="clear" w:color="auto" w:fill="auto"/>
-            <w:tcMar>
-              <w:top w:w="100" w:type="dxa"/>
-              <w:left w:w="100" w:type="dxa"/>
-              <w:bottom w:w="100" w:type="dxa"/>
-              <w:right w:w="100" w:type="dxa"/>
-            </w:tcMar>
-          </w:tcPr>
-          <w:p>
-            <w:pPr>
-              <w:widowControl w:val="0"/>
-              <w:pBdr>
-                <w:top w:val="nil"/>
-                <w:left w:val="nil"/>
-                <w:bottom w:val="nil"/>
-                <w:right w:val="nil"/>
-                <w:between w:val="nil"/>
-              </w:pBdr>
-              <w:spacing w:line="240" w:lineRule="auto"/>
-              <w:ind w:right="873"/>
-              <w:jc w:val="center"/>
-              <w:rPr>
-                <w:rFonts w:ascii="Titillium Web" w:eastAsia="Titillium Web" w:hAnsi="Titillium Web" w:cs="Titillium Web"/>
-                <w:b/>
-                <w:color w:val="1155CC"/>
-                <w:sz w:val="24"/>
-                <w:szCs w:val="24"/>
-              </w:rPr>
-            </w:pPr>
+            <w:r>
+              <w:rPr>
+                <w:rFonts w:ascii="Titillium Web" w:eastAsia="Titillium Web" w:hAnsi="Titillium Web" w:cs="Titillium Web"/>
+                <w:b/>
+                <w:color w:val="000000" w:themeColor="text1"/>
+                <w:sz w:val="24"/>
+                <w:szCs w:val="24"/>
+              </w:rPr>
+              <w:t>7</w:t>
+            </w:r>
           </w:p>
         </w:tc>
       </w:tr>
@@ -1582,7 +1152,6 @@
                 <w:sz w:val="18"/>
                 <w:szCs w:val="18"/>
               </w:rPr>
-              <w:lastRenderedPageBreak/>
               <w:t>Promotori</w:t>
             </w:r>
           </w:p>
@@ -1619,6 +1188,16 @@
                 <w:szCs w:val="24"/>
               </w:rPr>
             </w:pPr>
+            <w:r>
+              <w:rPr>
+                <w:rFonts w:ascii="Titillium Web" w:eastAsia="Titillium Web" w:hAnsi="Titillium Web" w:cs="Titillium Web"/>
+                <w:b/>
+                <w:color w:val="1155CC"/>
+                <w:sz w:val="24"/>
+                <w:szCs w:val="24"/>
+              </w:rPr>
+              <w:t>25</w:t>
+            </w:r>
           </w:p>
         </w:tc>
       </w:tr>
@@ -1692,6 +1271,16 @@
                 <w:szCs w:val="24"/>
               </w:rPr>
             </w:pPr>
+            <w:r>
+              <w:rPr>
+                <w:rFonts w:ascii="Titillium Web" w:eastAsia="Titillium Web" w:hAnsi="Titillium Web" w:cs="Titillium Web"/>
+                <w:b/>
+                <w:color w:val="1155CC"/>
+                <w:sz w:val="24"/>
+                <w:szCs w:val="24"/>
+              </w:rPr>
+              <w:t>75</w:t>
+            </w:r>
           </w:p>
         </w:tc>
       </w:tr>
@@ -1765,6 +1354,16 @@
                 <w:szCs w:val="24"/>
               </w:rPr>
             </w:pPr>
+            <w:r>
+              <w:rPr>
+                <w:rFonts w:ascii="Titillium Web" w:eastAsia="Titillium Web" w:hAnsi="Titillium Web" w:cs="Titillium Web"/>
+                <w:b/>
+                <w:color w:val="1155CC"/>
+                <w:sz w:val="24"/>
+                <w:szCs w:val="24"/>
+              </w:rPr>
+              <w:t>0</w:t>
+            </w:r>
           </w:p>
         </w:tc>
       </w:tr>
@@ -1836,8 +1435,19 @@
                 <w:color w:val="1155CC"/>
                 <w:sz w:val="24"/>
                 <w:szCs w:val="24"/>
+                <w:u w:val="single"/>
               </w:rPr>
             </w:pPr>
+            <w:r>
+              <w:rPr>
+                <w:rFonts w:ascii="Titillium Web" w:eastAsia="Titillium Web" w:hAnsi="Titillium Web" w:cs="Titillium Web"/>
+                <w:b/>
+                <w:color w:val="1155CC"/>
+                <w:sz w:val="24"/>
+                <w:szCs w:val="24"/>
+              </w:rPr>
+              <w:t>25</w:t>
+            </w:r>
           </w:p>
         </w:tc>
       </w:tr>

</xml_diff>